<commit_message>
50/50 flip for zombie punches/bites. Upped bite damage in rationale.
</commit_message>
<xml_diff>
--- a/design-docs/Full Combined Design Rationale.docx
+++ b/design-docs/Full Combined Design Rationale.docx
@@ -95,7 +95,6 @@
         <w:t xml:space="preserve">The Zombie Bite feature may be added by modifying the Zombie Class method </w:t>
       </w:r>
       <w:proofErr w:type="spellStart"/>
-      <w:proofErr w:type="gramStart"/>
       <w:r>
         <w:rPr>
           <w:lang w:val="en-US"/>
@@ -107,17 +106,9 @@
         <w:rPr>
           <w:lang w:val="en-US"/>
         </w:rPr>
-        <w:t>(</w:t>
-      </w:r>
-      <w:proofErr w:type="gramEnd"/>
-      <w:r>
-        <w:rPr>
-          <w:lang w:val="en-US"/>
-        </w:rPr>
-        <w:t xml:space="preserve">). A probability check can be added that, if successful, will return a new </w:t>
-      </w:r>
-      <w:proofErr w:type="spellStart"/>
-      <w:proofErr w:type="gramStart"/>
+        <w:t xml:space="preserve">(). A probability check can be added that, if successful, will return a new </w:t>
+      </w:r>
+      <w:proofErr w:type="spellStart"/>
       <w:r>
         <w:rPr>
           <w:lang w:val="en-US"/>
@@ -129,14 +120,19 @@
         <w:rPr>
           <w:lang w:val="en-US"/>
         </w:rPr>
-        <w:t>(</w:t>
-      </w:r>
-      <w:proofErr w:type="gramEnd"/>
-      <w:r>
-        <w:rPr>
-          <w:lang w:val="en-US"/>
-        </w:rPr>
-        <w:t xml:space="preserve">10, “bites”) instead of the default </w:t>
+        <w:t>(1</w:t>
+      </w:r>
+      <w:r>
+        <w:rPr>
+          <w:lang w:val="en-US"/>
+        </w:rPr>
+        <w:t>5</w:t>
+      </w:r>
+      <w:r>
+        <w:rPr>
+          <w:lang w:val="en-US"/>
+        </w:rPr>
+        <w:t xml:space="preserve">, “bites”) instead of the default </w:t>
       </w:r>
       <w:proofErr w:type="spellStart"/>
       <w:r>
@@ -275,7 +271,6 @@
         <w:t xml:space="preserve">() == “bites” check will also determine whether a successfully landed attack restores health. If the attack lands and the verb check is successful, the bite will execute </w:t>
       </w:r>
       <w:proofErr w:type="spellStart"/>
-      <w:proofErr w:type="gramStart"/>
       <w:r>
         <w:rPr>
           <w:lang w:val="en-US"/>
@@ -283,7 +278,6 @@
         <w:t>actor.heal</w:t>
       </w:r>
       <w:proofErr w:type="spellEnd"/>
-      <w:proofErr w:type="gramEnd"/>
       <w:r>
         <w:rPr>
           <w:lang w:val="en-US"/>
@@ -700,21 +694,7 @@
         <w:rPr>
           <w:lang w:val="en-US"/>
         </w:rPr>
-        <w:t xml:space="preserve">. Each of these variables will start at 2 when the object is </w:t>
-      </w:r>
-      <w:proofErr w:type="gramStart"/>
-      <w:r>
-        <w:rPr>
-          <w:lang w:val="en-US"/>
-        </w:rPr>
-        <w:t>instantiated, and</w:t>
-      </w:r>
-      <w:proofErr w:type="gramEnd"/>
-      <w:r>
-        <w:rPr>
-          <w:lang w:val="en-US"/>
-        </w:rPr>
-        <w:t xml:space="preserve"> will be reduced to 1 then 0 as limbs are lost.</w:t>
+        <w:t>. Each of these variables will start at 2 when the object is instantiated, and will be reduced to 1 then 0 as limbs are lost.</w:t>
       </w:r>
     </w:p>
     <w:p>
@@ -744,7 +724,6 @@
         <w:t xml:space="preserve"> class will be modified to check if the target of any given attack is a zombie, and if so, call a new Zombie class method </w:t>
       </w:r>
       <w:proofErr w:type="spellStart"/>
-      <w:proofErr w:type="gramStart"/>
       <w:r>
         <w:rPr>
           <w:lang w:val="en-US"/>
@@ -756,14 +735,7 @@
         <w:rPr>
           <w:lang w:val="en-US"/>
         </w:rPr>
-        <w:t>(</w:t>
-      </w:r>
-      <w:proofErr w:type="gramEnd"/>
-      <w:r>
-        <w:rPr>
-          <w:lang w:val="en-US"/>
-        </w:rPr>
-        <w:t xml:space="preserve">). This method will be called at line 61 of </w:t>
+        <w:t xml:space="preserve">(). This method will be called at line 61 of </w:t>
       </w:r>
       <w:proofErr w:type="spellStart"/>
       <w:r>
@@ -903,7 +875,6 @@
         <w:t xml:space="preserve"> and </w:t>
       </w:r>
       <w:proofErr w:type="spellStart"/>
-      <w:proofErr w:type="gramStart"/>
       <w:r>
         <w:rPr>
           <w:lang w:val="en-US"/>
@@ -911,26 +882,11 @@
         <w:t>ZombieLeg</w:t>
       </w:r>
       <w:proofErr w:type="spellEnd"/>
-      <w:proofErr w:type="gramEnd"/>
-      <w:r>
-        <w:rPr>
-          <w:lang w:val="en-US"/>
-        </w:rPr>
-        <w:t xml:space="preserve"> respectively. </w:t>
-      </w:r>
-      <w:proofErr w:type="gramStart"/>
-      <w:r>
-        <w:rPr>
-          <w:lang w:val="en-US"/>
-        </w:rPr>
-        <w:t>Both of these</w:t>
-      </w:r>
-      <w:proofErr w:type="gramEnd"/>
-      <w:r>
-        <w:rPr>
-          <w:lang w:val="en-US"/>
-        </w:rPr>
-        <w:t xml:space="preserve"> classes will be extensions of the </w:t>
+      <w:r>
+        <w:rPr>
+          <w:lang w:val="en-US"/>
+        </w:rPr>
+        <w:t xml:space="preserve"> respectively. Both of these classes will be extensions of the </w:t>
       </w:r>
       <w:proofErr w:type="spellStart"/>
       <w:r>
@@ -961,7 +917,6 @@
         <w:t xml:space="preserve">, will be added to the Zombie’s inventory. </w:t>
       </w:r>
       <w:proofErr w:type="spellStart"/>
-      <w:proofErr w:type="gramStart"/>
       <w:r>
         <w:rPr>
           <w:lang w:val="en-US"/>
@@ -973,14 +928,7 @@
         <w:rPr>
           <w:lang w:val="en-US"/>
         </w:rPr>
-        <w:t>(</w:t>
-      </w:r>
-      <w:proofErr w:type="gramEnd"/>
-      <w:r>
-        <w:rPr>
-          <w:lang w:val="en-US"/>
-        </w:rPr>
-        <w:t>) will then be called on that item, dropping it at the zombie’s feet.</w:t>
+        <w:t>() will then be called on that item, dropping it at the zombie’s feet.</w:t>
       </w:r>
     </w:p>
     <w:p>
@@ -1051,7 +999,6 @@
         <w:t xml:space="preserve"> method will also call the method </w:t>
       </w:r>
       <w:proofErr w:type="spellStart"/>
-      <w:proofErr w:type="gramStart"/>
       <w:r>
         <w:rPr>
           <w:lang w:val="en-US"/>
@@ -1063,14 +1010,7 @@
         <w:rPr>
           <w:lang w:val="en-US"/>
         </w:rPr>
-        <w:t>(</w:t>
-      </w:r>
-      <w:proofErr w:type="gramEnd"/>
-      <w:r>
-        <w:rPr>
-          <w:lang w:val="en-US"/>
-        </w:rPr>
-        <w:t>), which will iterate over the items in the zombie’s inventory and check if each item is a weapon. If the item is a weapon and the Zombie has 1 arm remaining, a random Boolean check will decide if the weapon is dropped. If the Zombie has 0 arms remaining, all weapons will be dropped.</w:t>
+        <w:t>(), which will iterate over the items in the zombie’s inventory and check if each item is a weapon. If the item is a weapon and the Zombie has 1 arm remaining, a random Boolean check will decide if the weapon is dropped. If the Zombie has 0 arms remaining, all weapons will be dropped.</w:t>
       </w:r>
     </w:p>
     <w:p>
@@ -1120,7 +1060,6 @@
         <w:t xml:space="preserve">A new behavior collection named </w:t>
       </w:r>
       <w:proofErr w:type="spellStart"/>
-      <w:proofErr w:type="gramStart"/>
       <w:r>
         <w:rPr>
           <w:lang w:val="en-US"/>
@@ -1132,14 +1071,7 @@
         <w:rPr>
           <w:lang w:val="en-US"/>
         </w:rPr>
-        <w:t>[</w:t>
-      </w:r>
-      <w:proofErr w:type="gramEnd"/>
-      <w:r>
-        <w:rPr>
-          <w:lang w:val="en-US"/>
-        </w:rPr>
-        <w:t xml:space="preserve">] will be added to the Zombie class, containing only the Behaviors that do not involve movement. A Boolean variable called </w:t>
+        <w:t xml:space="preserve">[] will be added to the Zombie class, containing only the Behaviors that do not involve movement. A Boolean variable called </w:t>
       </w:r>
       <w:proofErr w:type="spellStart"/>
       <w:r>
@@ -1170,7 +1102,6 @@
         <w:t xml:space="preserve">At the start of each zombie </w:t>
       </w:r>
       <w:proofErr w:type="spellStart"/>
-      <w:proofErr w:type="gramStart"/>
       <w:r>
         <w:rPr>
           <w:lang w:val="en-US"/>
@@ -1182,14 +1113,7 @@
         <w:rPr>
           <w:lang w:val="en-US"/>
         </w:rPr>
-        <w:t>(</w:t>
-      </w:r>
-      <w:proofErr w:type="gramEnd"/>
-      <w:r>
-        <w:rPr>
-          <w:lang w:val="en-US"/>
-        </w:rPr>
-        <w:t xml:space="preserve">) call, the method will check the number of attached legs the Zombie has. If </w:t>
+        <w:t xml:space="preserve">() call, the method will check the number of attached legs the Zombie has. If </w:t>
       </w:r>
       <w:proofErr w:type="spellStart"/>
       <w:r>
@@ -1203,21 +1127,7 @@
         <w:rPr>
           <w:lang w:val="en-US"/>
         </w:rPr>
-        <w:t xml:space="preserve"> == 2, the method will iterate through the regular </w:t>
-      </w:r>
-      <w:proofErr w:type="gramStart"/>
-      <w:r>
-        <w:rPr>
-          <w:lang w:val="en-US"/>
-        </w:rPr>
-        <w:t>behavior[</w:t>
-      </w:r>
-      <w:proofErr w:type="gramEnd"/>
-      <w:r>
-        <w:rPr>
-          <w:lang w:val="en-US"/>
-        </w:rPr>
-        <w:t xml:space="preserve">] collection as normal. If </w:t>
+        <w:t xml:space="preserve"> == 2, the method will iterate through the regular behavior[] collection as normal. If </w:t>
       </w:r>
       <w:proofErr w:type="spellStart"/>
       <w:r>
@@ -1231,21 +1141,7 @@
         <w:rPr>
           <w:lang w:val="en-US"/>
         </w:rPr>
-        <w:t xml:space="preserve"> == 1, the method will iterate through </w:t>
-      </w:r>
-      <w:proofErr w:type="gramStart"/>
-      <w:r>
-        <w:rPr>
-          <w:lang w:val="en-US"/>
-        </w:rPr>
-        <w:t>behavior[</w:t>
-      </w:r>
-      <w:proofErr w:type="gramEnd"/>
-      <w:r>
-        <w:rPr>
-          <w:lang w:val="en-US"/>
-        </w:rPr>
-        <w:t xml:space="preserve">] if </w:t>
+        <w:t xml:space="preserve"> == 1, the method will iterate through behavior[] if </w:t>
       </w:r>
       <w:proofErr w:type="spellStart"/>
       <w:r>
@@ -1318,7 +1214,6 @@
         <w:t xml:space="preserve"> == 0, the method will only iterate through </w:t>
       </w:r>
       <w:proofErr w:type="spellStart"/>
-      <w:proofErr w:type="gramStart"/>
       <w:r>
         <w:rPr>
           <w:lang w:val="en-US"/>
@@ -1330,14 +1225,7 @@
         <w:rPr>
           <w:lang w:val="en-US"/>
         </w:rPr>
-        <w:t>[</w:t>
-      </w:r>
-      <w:proofErr w:type="gramEnd"/>
-      <w:r>
-        <w:rPr>
-          <w:lang w:val="en-US"/>
-        </w:rPr>
-        <w:t>].</w:t>
+        <w:t>[].</w:t>
       </w:r>
     </w:p>
     <w:p>
@@ -1386,19 +1274,7 @@
         <w:rPr>
           <w:lang w:val="en-US"/>
         </w:rPr>
-        <w:t xml:space="preserve">All features described in this segment are depicted in Class Diagram – </w:t>
-      </w:r>
-      <w:r>
-        <w:rPr>
-          <w:lang w:val="en-US"/>
-        </w:rPr>
-        <w:t>Human</w:t>
-      </w:r>
-      <w:r>
-        <w:rPr>
-          <w:lang w:val="en-US"/>
-        </w:rPr>
-        <w:t>.</w:t>
+        <w:t>All features described in this segment are depicted in Class Diagram – Human.</w:t>
       </w:r>
     </w:p>
     <w:p>
@@ -1425,21 +1301,7 @@
         <w:rPr>
           <w:lang w:val="en-US"/>
         </w:rPr>
-        <w:t xml:space="preserve"> class was created as a child class of Action </w:t>
-      </w:r>
-      <w:proofErr w:type="gramStart"/>
-      <w:r>
-        <w:rPr>
-          <w:lang w:val="en-US"/>
-        </w:rPr>
-        <w:t>in order to</w:t>
-      </w:r>
-      <w:proofErr w:type="gramEnd"/>
-      <w:r>
-        <w:rPr>
-          <w:lang w:val="en-US"/>
-        </w:rPr>
-        <w:t xml:space="preserve"> handle the crafting of a weapon. This way, the parent Action class will handle the user pressing a button to perform an Action, similarly to how </w:t>
+        <w:t xml:space="preserve"> class was created as a child class of Action in order to handle the crafting of a weapon. This way, the parent Action class will handle the user pressing a button to perform an Action, similarly to how </w:t>
       </w:r>
       <w:proofErr w:type="spellStart"/>
       <w:r>
@@ -1512,7 +1374,6 @@
         <w:t xml:space="preserve"> is a child class of Item, this means that the Item class will handle the Human picking up the item using the method </w:t>
       </w:r>
       <w:proofErr w:type="spellStart"/>
-      <w:proofErr w:type="gramStart"/>
       <w:r>
         <w:rPr>
           <w:lang w:val="en-US"/>
@@ -1524,14 +1385,7 @@
         <w:rPr>
           <w:lang w:val="en-US"/>
         </w:rPr>
-        <w:t>(</w:t>
-      </w:r>
-      <w:proofErr w:type="gramEnd"/>
-      <w:r>
-        <w:rPr>
-          <w:lang w:val="en-US"/>
-        </w:rPr>
-        <w:t xml:space="preserve">). The </w:t>
+        <w:t xml:space="preserve">(). The </w:t>
       </w:r>
       <w:proofErr w:type="spellStart"/>
       <w:r>
@@ -1843,15 +1697,7 @@
       </w:r>
       <w:proofErr w:type="spellEnd"/>
       <w:r>
-        <w:t xml:space="preserve"> class. The Corpse object inherits the method </w:t>
-      </w:r>
-      <w:proofErr w:type="gramStart"/>
-      <w:r>
-        <w:t>tick(</w:t>
-      </w:r>
-      <w:proofErr w:type="gramEnd"/>
-      <w:r>
-        <w:t xml:space="preserve">) from the Item class. The tick() method is run for every turn in the game so we will override this method in the child Corpse class, with a class integer variable of “turns” which is incremented each time tick() is called. Now that we can track time, we can see when 5-10 turns occur. When it does occur, </w:t>
+        <w:t xml:space="preserve"> class. The Corpse object inherits the method tick() from the Item class. The tick() method is run for every turn in the game so we will override this method in the child Corpse class, with a class integer variable of “turns” which is incremented each time tick() is called. Now that we can track time, we can see when 5-10 turns occur. When it does occur, </w:t>
       </w:r>
       <w:proofErr w:type="spellStart"/>
       <w:r>
@@ -1862,17 +1708,12 @@
         <w:t xml:space="preserve"> will simply remove the Corpse item using </w:t>
       </w:r>
       <w:proofErr w:type="spellStart"/>
-      <w:proofErr w:type="gramStart"/>
       <w:r>
         <w:t>removeItem</w:t>
       </w:r>
       <w:proofErr w:type="spellEnd"/>
       <w:r>
-        <w:t>(</w:t>
-      </w:r>
-      <w:proofErr w:type="gramEnd"/>
-      <w:r>
-        <w:t>)</w:t>
+        <w:t>()</w:t>
       </w:r>
       <w:r>
         <w:t xml:space="preserve"> </w:t>
@@ -1991,17 +1832,12 @@
         <w:t xml:space="preserve">Each of these behaviours represent three objectives of a Farmer and returns an Action in the </w:t>
       </w:r>
       <w:proofErr w:type="spellStart"/>
-      <w:proofErr w:type="gramStart"/>
       <w:r>
         <w:t>getAction</w:t>
       </w:r>
       <w:proofErr w:type="spellEnd"/>
       <w:r>
-        <w:t>(</w:t>
-      </w:r>
-      <w:proofErr w:type="gramEnd"/>
-      <w:r>
-        <w:t>) method of the behaviour. Each of these behaviours implements the Behaviour interface</w:t>
+        <w:t>() method of the behaviour. Each of these behaviours implements the Behaviour interface</w:t>
       </w:r>
     </w:p>
     <w:p>
@@ -2030,15 +1866,7 @@
       </w:r>
       <w:proofErr w:type="spellEnd"/>
       <w:r>
-        <w:t xml:space="preserve"> constructor sets the portable to true by default. </w:t>
-      </w:r>
-      <w:proofErr w:type="gramStart"/>
-      <w:r>
-        <w:t>In order to</w:t>
-      </w:r>
-      <w:proofErr w:type="gramEnd"/>
-      <w:r>
-        <w:t xml:space="preserve"> be able to be eaten, we must attach an </w:t>
+        <w:t xml:space="preserve"> constructor sets the portable to true by default. In order to be able to be eaten, we must attach an </w:t>
       </w:r>
       <w:proofErr w:type="spellStart"/>
       <w:r>

</xml_diff>